<commit_message>
show how to push
</commit_message>
<xml_diff>
--- a/2012/980Docs/RoboticsNotes.docx
+++ b/2012/980Docs/RoboticsNotes.docx
@@ -1,6 +1,6 @@
 
 <file path=word/document.xml><?xml version="1.0" encoding="utf-8"?>
-<w:document xmlns:ve="http://schemas.openxmlformats.org/markup-compatibility/2006" xmlns:o="urn:schemas-microsoft-com:office:office" xmlns:r="http://schemas.openxmlformats.org/officeDocument/2006/relationships" xmlns:m="http://schemas.openxmlformats.org/officeDocument/2006/math" xmlns:v="urn:schemas-microsoft-com:vml" xmlns:wp="http://schemas.openxmlformats.org/drawingml/2006/wordprocessingDrawing" xmlns:w10="urn:schemas-microsoft-com:office:word" xmlns:w="http://schemas.openxmlformats.org/wordprocessingml/2006/main" xmlns:wne="http://schemas.microsoft.com/office/word/2006/wordml">
+<w:document xmlns:wpc="http://schemas.microsoft.com/office/word/2010/wordprocessingCanvas" xmlns:mc="http://schemas.openxmlformats.org/markup-compatibility/2006" xmlns:o="urn:schemas-microsoft-com:office:office" xmlns:r="http://schemas.openxmlformats.org/officeDocument/2006/relationships" xmlns:m="http://schemas.openxmlformats.org/officeDocument/2006/math" xmlns:v="urn:schemas-microsoft-com:vml" xmlns:wp14="http://schemas.microsoft.com/office/word/2010/wordprocessingDrawing" xmlns:wp="http://schemas.openxmlformats.org/drawingml/2006/wordprocessingDrawing" xmlns:w10="urn:schemas-microsoft-com:office:word" xmlns:w="http://schemas.openxmlformats.org/wordprocessingml/2006/main" xmlns:w14="http://schemas.microsoft.com/office/word/2010/wordml" xmlns:wpg="http://schemas.microsoft.com/office/word/2010/wordprocessingGroup" xmlns:wpi="http://schemas.microsoft.com/office/word/2010/wordprocessingInk" xmlns:wne="http://schemas.microsoft.com/office/word/2006/wordml" xmlns:wps="http://schemas.microsoft.com/office/word/2010/wordprocessingShape" mc:Ignorable="w14 wp14">
   <w:body>
     <w:p>
       <w:pPr>
@@ -138,7 +138,15 @@
           <w:sz w:val="28"/>
           <w:szCs w:val="28"/>
         </w:rPr>
-        <w:t>Steps to update code (pull/push)</w:t>
+        <w:t>Steps to update code (pull</w:t>
+      </w:r>
+      <w:r>
+        <w:rPr>
+          <w:b/>
+          <w:sz w:val="28"/>
+          <w:szCs w:val="28"/>
+        </w:rPr>
+        <w:t>)</w:t>
       </w:r>
     </w:p>
     <w:p>
@@ -293,6 +301,14 @@
         </w:rPr>
         <w:t xml:space="preserve"> code</w:t>
       </w:r>
+      <w:r>
+        <w:rPr>
+          <w:b/>
+          <w:sz w:val="28"/>
+          <w:szCs w:val="28"/>
+        </w:rPr>
+        <w:t xml:space="preserve"> (push)</w:t>
+      </w:r>
     </w:p>
     <w:p>
       <w:pPr>
@@ -390,7 +406,15 @@
         <w:rPr>
           <w:i/>
         </w:rPr>
-        <w:t>git push origin &lt;</w:t>
+        <w:t xml:space="preserve">git push </w:t>
+      </w:r>
+      <w:bookmarkStart w:id="0" w:name="_GoBack"/>
+      <w:bookmarkEnd w:id="0"/>
+      <w:r>
+        <w:rPr>
+          <w:i/>
+        </w:rPr>
+        <w:t>origin &lt;</w:t>
       </w:r>
       <w:r>
         <w:rPr>
@@ -1260,7 +1284,7 @@
 </file>
 
 <file path=word/numbering.xml><?xml version="1.0" encoding="utf-8"?>
-<w:numbering xmlns:ve="http://schemas.openxmlformats.org/markup-compatibility/2006" xmlns:o="urn:schemas-microsoft-com:office:office" xmlns:r="http://schemas.openxmlformats.org/officeDocument/2006/relationships" xmlns:m="http://schemas.openxmlformats.org/officeDocument/2006/math" xmlns:v="urn:schemas-microsoft-com:vml" xmlns:wp="http://schemas.openxmlformats.org/drawingml/2006/wordprocessingDrawing" xmlns:w10="urn:schemas-microsoft-com:office:word" xmlns:w="http://schemas.openxmlformats.org/wordprocessingml/2006/main" xmlns:wne="http://schemas.microsoft.com/office/word/2006/wordml">
+<w:numbering xmlns:wpc="http://schemas.microsoft.com/office/word/2010/wordprocessingCanvas" xmlns:mc="http://schemas.openxmlformats.org/markup-compatibility/2006" xmlns:o="urn:schemas-microsoft-com:office:office" xmlns:r="http://schemas.openxmlformats.org/officeDocument/2006/relationships" xmlns:m="http://schemas.openxmlformats.org/officeDocument/2006/math" xmlns:v="urn:schemas-microsoft-com:vml" xmlns:wp14="http://schemas.microsoft.com/office/word/2010/wordprocessingDrawing" xmlns:wp="http://schemas.openxmlformats.org/drawingml/2006/wordprocessingDrawing" xmlns:w10="urn:schemas-microsoft-com:office:word" xmlns:w="http://schemas.openxmlformats.org/wordprocessingml/2006/main" xmlns:w14="http://schemas.microsoft.com/office/word/2010/wordml" xmlns:wpg="http://schemas.microsoft.com/office/word/2010/wordprocessingGroup" xmlns:wpi="http://schemas.microsoft.com/office/word/2010/wordprocessingInk" xmlns:wne="http://schemas.microsoft.com/office/word/2006/wordml" xmlns:wps="http://schemas.microsoft.com/office/word/2010/wordprocessingShape" mc:Ignorable="w14 wp14">
   <w:abstractNum w:abstractNumId="0">
     <w:nsid w:val="25C355A8"/>
     <w:multiLevelType w:val="hybridMultilevel"/>
@@ -1675,7 +1699,7 @@
 </file>
 
 <file path=word/styles.xml><?xml version="1.0" encoding="utf-8"?>
-<w:styles xmlns:r="http://schemas.openxmlformats.org/officeDocument/2006/relationships" xmlns:w="http://schemas.openxmlformats.org/wordprocessingml/2006/main">
+<w:styles xmlns:mc="http://schemas.openxmlformats.org/markup-compatibility/2006" xmlns:r="http://schemas.openxmlformats.org/officeDocument/2006/relationships" xmlns:w="http://schemas.openxmlformats.org/wordprocessingml/2006/main" xmlns:w14="http://schemas.microsoft.com/office/word/2010/wordml" mc:Ignorable="w14">
   <w:docDefaults>
     <w:rPrDefault>
       <w:rPr>
@@ -1846,7 +1870,6 @@
     <w:uiPriority w:val="99"/>
     <w:semiHidden/>
     <w:unhideWhenUsed/>
-    <w:qFormat/>
     <w:tblPr>
       <w:tblInd w:w="0" w:type="dxa"/>
       <w:tblCellMar>
@@ -1873,6 +1896,196 @@
       <w:ind w:left="720"/>
       <w:contextualSpacing/>
     </w:pPr>
+  </w:style>
+</w:styles>
+</file>
+
+<file path=word/stylesWithEffects.xml><?xml version="1.0" encoding="utf-8"?>
+<w:styles xmlns:wpc="http://schemas.microsoft.com/office/word/2010/wordprocessingCanvas" xmlns:mc="http://schemas.openxmlformats.org/markup-compatibility/2006" xmlns:o="urn:schemas-microsoft-com:office:office" xmlns:r="http://schemas.openxmlformats.org/officeDocument/2006/relationships" xmlns:m="http://schemas.openxmlformats.org/officeDocument/2006/math" xmlns:v="urn:schemas-microsoft-com:vml" xmlns:wp14="http://schemas.microsoft.com/office/word/2010/wordprocessingDrawing" xmlns:wp="http://schemas.openxmlformats.org/drawingml/2006/wordprocessingDrawing" xmlns:w10="urn:schemas-microsoft-com:office:word" xmlns:w="http://schemas.openxmlformats.org/wordprocessingml/2006/main" xmlns:w14="http://schemas.microsoft.com/office/word/2010/wordml" xmlns:wpg="http://schemas.microsoft.com/office/word/2010/wordprocessingGroup" xmlns:wpi="http://schemas.microsoft.com/office/word/2010/wordprocessingInk" xmlns:wne="http://schemas.microsoft.com/office/word/2006/wordml" xmlns:wps="http://schemas.microsoft.com/office/word/2010/wordprocessingShape" mc:Ignorable="w14 wp14">
+  <w:docDefaults>
+    <w:rPrDefault>
+      <w:rPr>
+        <w:rFonts w:asciiTheme="minorHAnsi" w:eastAsiaTheme="minorEastAsia" w:hAnsiTheme="minorHAnsi" w:cstheme="minorBidi"/>
+        <w:sz w:val="22"/>
+        <w:szCs w:val="22"/>
+        <w:lang w:val="en-US" w:eastAsia="en-US" w:bidi="ar-SA"/>
+      </w:rPr>
+    </w:rPrDefault>
+    <w:pPrDefault>
+      <w:pPr>
+        <w:spacing w:after="200" w:line="276" w:lineRule="auto"/>
+      </w:pPr>
+    </w:pPrDefault>
+  </w:docDefaults>
+  <w:latentStyles w:defLockedState="0" w:defUIPriority="99" w:defSemiHidden="1" w:defUnhideWhenUsed="1" w:defQFormat="0" w:count="267">
+    <w:lsdException w:name="Normal" w:semiHidden="0" w:uiPriority="0" w:unhideWhenUsed="0" w:qFormat="1"/>
+    <w:lsdException w:name="heading 1" w:semiHidden="0" w:uiPriority="9" w:unhideWhenUsed="0" w:qFormat="1"/>
+    <w:lsdException w:name="heading 2" w:uiPriority="9" w:qFormat="1"/>
+    <w:lsdException w:name="heading 3" w:uiPriority="9" w:qFormat="1"/>
+    <w:lsdException w:name="heading 4" w:uiPriority="9" w:qFormat="1"/>
+    <w:lsdException w:name="heading 5" w:uiPriority="9" w:qFormat="1"/>
+    <w:lsdException w:name="heading 6" w:uiPriority="9" w:qFormat="1"/>
+    <w:lsdException w:name="heading 7" w:uiPriority="9" w:qFormat="1"/>
+    <w:lsdException w:name="heading 8" w:uiPriority="9" w:qFormat="1"/>
+    <w:lsdException w:name="heading 9" w:uiPriority="9" w:qFormat="1"/>
+    <w:lsdException w:name="toc 1" w:uiPriority="39"/>
+    <w:lsdException w:name="toc 2" w:uiPriority="39"/>
+    <w:lsdException w:name="toc 3" w:uiPriority="39"/>
+    <w:lsdException w:name="toc 4" w:uiPriority="39"/>
+    <w:lsdException w:name="toc 5" w:uiPriority="39"/>
+    <w:lsdException w:name="toc 6" w:uiPriority="39"/>
+    <w:lsdException w:name="toc 7" w:uiPriority="39"/>
+    <w:lsdException w:name="toc 8" w:uiPriority="39"/>
+    <w:lsdException w:name="toc 9" w:uiPriority="39"/>
+    <w:lsdException w:name="caption" w:uiPriority="35" w:qFormat="1"/>
+    <w:lsdException w:name="Title" w:semiHidden="0" w:uiPriority="10" w:unhideWhenUsed="0" w:qFormat="1"/>
+    <w:lsdException w:name="Default Paragraph Font" w:uiPriority="1"/>
+    <w:lsdException w:name="Subtitle" w:semiHidden="0" w:uiPriority="11" w:unhideWhenUsed="0" w:qFormat="1"/>
+    <w:lsdException w:name="Strong" w:semiHidden="0" w:uiPriority="22" w:unhideWhenUsed="0" w:qFormat="1"/>
+    <w:lsdException w:name="Emphasis" w:semiHidden="0" w:uiPriority="20" w:unhideWhenUsed="0" w:qFormat="1"/>
+    <w:lsdException w:name="Table Grid" w:semiHidden="0" w:uiPriority="59" w:unhideWhenUsed="0"/>
+    <w:lsdException w:name="Placeholder Text" w:unhideWhenUsed="0"/>
+    <w:lsdException w:name="No Spacing" w:semiHidden="0" w:uiPriority="1" w:unhideWhenUsed="0" w:qFormat="1"/>
+    <w:lsdException w:name="Light Shading" w:semiHidden="0" w:uiPriority="60" w:unhideWhenUsed="0"/>
+    <w:lsdException w:name="Light List" w:semiHidden="0" w:uiPriority="61" w:unhideWhenUsed="0"/>
+    <w:lsdException w:name="Light Grid" w:semiHidden="0" w:uiPriority="62" w:unhideWhenUsed="0"/>
+    <w:lsdException w:name="Medium Shading 1" w:semiHidden="0" w:uiPriority="63" w:unhideWhenUsed="0"/>
+    <w:lsdException w:name="Medium Shading 2" w:semiHidden="0" w:uiPriority="64" w:unhideWhenUsed="0"/>
+    <w:lsdException w:name="Medium List 1" w:semiHidden="0" w:uiPriority="65" w:unhideWhenUsed="0"/>
+    <w:lsdException w:name="Medium List 2" w:semiHidden="0" w:uiPriority="66" w:unhideWhenUsed="0"/>
+    <w:lsdException w:name="Medium Grid 1" w:semiHidden="0" w:uiPriority="67" w:unhideWhenUsed="0"/>
+    <w:lsdException w:name="Medium Grid 2" w:semiHidden="0" w:uiPriority="68" w:unhideWhenUsed="0"/>
+    <w:lsdException w:name="Medium Grid 3" w:semiHidden="0" w:uiPriority="69" w:unhideWhenUsed="0"/>
+    <w:lsdException w:name="Dark List" w:semiHidden="0" w:uiPriority="70" w:unhideWhenUsed="0"/>
+    <w:lsdException w:name="Colorful Shading" w:semiHidden="0" w:uiPriority="71" w:unhideWhenUsed="0"/>
+    <w:lsdException w:name="Colorful List" w:semiHidden="0" w:uiPriority="72" w:unhideWhenUsed="0"/>
+    <w:lsdException w:name="Colorful Grid" w:semiHidden="0" w:uiPriority="73" w:unhideWhenUsed="0"/>
+    <w:lsdException w:name="Light Shading Accent 1" w:semiHidden="0" w:uiPriority="60" w:unhideWhenUsed="0"/>
+    <w:lsdException w:name="Light List Accent 1" w:semiHidden="0" w:uiPriority="61" w:unhideWhenUsed="0"/>
+    <w:lsdException w:name="Light Grid Accent 1" w:semiHidden="0" w:uiPriority="62" w:unhideWhenUsed="0"/>
+    <w:lsdException w:name="Medium Shading 1 Accent 1" w:semiHidden="0" w:uiPriority="63" w:unhideWhenUsed="0"/>
+    <w:lsdException w:name="Medium Shading 2 Accent 1" w:semiHidden="0" w:uiPriority="64" w:unhideWhenUsed="0"/>
+    <w:lsdException w:name="Medium List 1 Accent 1" w:semiHidden="0" w:uiPriority="65" w:unhideWhenUsed="0"/>
+    <w:lsdException w:name="Revision" w:unhideWhenUsed="0"/>
+    <w:lsdException w:name="List Paragraph" w:semiHidden="0" w:uiPriority="34" w:unhideWhenUsed="0" w:qFormat="1"/>
+    <w:lsdException w:name="Quote" w:semiHidden="0" w:uiPriority="29" w:unhideWhenUsed="0" w:qFormat="1"/>
+    <w:lsdException w:name="Intense Quote" w:semiHidden="0" w:uiPriority="30" w:unhideWhenUsed="0" w:qFormat="1"/>
+    <w:lsdException w:name="Medium List 2 Accent 1" w:semiHidden="0" w:uiPriority="66" w:unhideWhenUsed="0"/>
+    <w:lsdException w:name="Medium Grid 1 Accent 1" w:semiHidden="0" w:uiPriority="67" w:unhideWhenUsed="0"/>
+    <w:lsdException w:name="Medium Grid 2 Accent 1" w:semiHidden="0" w:uiPriority="68" w:unhideWhenUsed="0"/>
+    <w:lsdException w:name="Medium Grid 3 Accent 1" w:semiHidden="0" w:uiPriority="69" w:unhideWhenUsed="0"/>
+    <w:lsdException w:name="Dark List Accent 1" w:semiHidden="0" w:uiPriority="70" w:unhideWhenUsed="0"/>
+    <w:lsdException w:name="Colorful Shading Accent 1" w:semiHidden="0" w:uiPriority="71" w:unhideWhenUsed="0"/>
+    <w:lsdException w:name="Colorful List Accent 1" w:semiHidden="0" w:uiPriority="72" w:unhideWhenUsed="0"/>
+    <w:lsdException w:name="Colorful Grid Accent 1" w:semiHidden="0" w:uiPriority="73" w:unhideWhenUsed="0"/>
+    <w:lsdException w:name="Light Shading Accent 2" w:semiHidden="0" w:uiPriority="60" w:unhideWhenUsed="0"/>
+    <w:lsdException w:name="Light List Accent 2" w:semiHidden="0" w:uiPriority="61" w:unhideWhenUsed="0"/>
+    <w:lsdException w:name="Light Grid Accent 2" w:semiHidden="0" w:uiPriority="62" w:unhideWhenUsed="0"/>
+    <w:lsdException w:name="Medium Shading 1 Accent 2" w:semiHidden="0" w:uiPriority="63" w:unhideWhenUsed="0"/>
+    <w:lsdException w:name="Medium Shading 2 Accent 2" w:semiHidden="0" w:uiPriority="64" w:unhideWhenUsed="0"/>
+    <w:lsdException w:name="Medium List 1 Accent 2" w:semiHidden="0" w:uiPriority="65" w:unhideWhenUsed="0"/>
+    <w:lsdException w:name="Medium List 2 Accent 2" w:semiHidden="0" w:uiPriority="66" w:unhideWhenUsed="0"/>
+    <w:lsdException w:name="Medium Grid 1 Accent 2" w:semiHidden="0" w:uiPriority="67" w:unhideWhenUsed="0"/>
+    <w:lsdException w:name="Medium Grid 2 Accent 2" w:semiHidden="0" w:uiPriority="68" w:unhideWhenUsed="0"/>
+    <w:lsdException w:name="Medium Grid 3 Accent 2" w:semiHidden="0" w:uiPriority="69" w:unhideWhenUsed="0"/>
+    <w:lsdException w:name="Dark List Accent 2" w:semiHidden="0" w:uiPriority="70" w:unhideWhenUsed="0"/>
+    <w:lsdException w:name="Colorful Shading Accent 2" w:semiHidden="0" w:uiPriority="71" w:unhideWhenUsed="0"/>
+    <w:lsdException w:name="Colorful List Accent 2" w:semiHidden="0" w:uiPriority="72" w:unhideWhenUsed="0"/>
+    <w:lsdException w:name="Colorful Grid Accent 2" w:semiHidden="0" w:uiPriority="73" w:unhideWhenUsed="0"/>
+    <w:lsdException w:name="Light Shading Accent 3" w:semiHidden="0" w:uiPriority="60" w:unhideWhenUsed="0"/>
+    <w:lsdException w:name="Light List Accent 3" w:semiHidden="0" w:uiPriority="61" w:unhideWhenUsed="0"/>
+    <w:lsdException w:name="Light Grid Accent 3" w:semiHidden="0" w:uiPriority="62" w:unhideWhenUsed="0"/>
+    <w:lsdException w:name="Medium Shading 1 Accent 3" w:semiHidden="0" w:uiPriority="63" w:unhideWhenUsed="0"/>
+    <w:lsdException w:name="Medium Shading 2 Accent 3" w:semiHidden="0" w:uiPriority="64" w:unhideWhenUsed="0"/>
+    <w:lsdException w:name="Medium List 1 Accent 3" w:semiHidden="0" w:uiPriority="65" w:unhideWhenUsed="0"/>
+    <w:lsdException w:name="Medium List 2 Accent 3" w:semiHidden="0" w:uiPriority="66" w:unhideWhenUsed="0"/>
+    <w:lsdException w:name="Medium Grid 1 Accent 3" w:semiHidden="0" w:uiPriority="67" w:unhideWhenUsed="0"/>
+    <w:lsdException w:name="Medium Grid 2 Accent 3" w:semiHidden="0" w:uiPriority="68" w:unhideWhenUsed="0"/>
+    <w:lsdException w:name="Medium Grid 3 Accent 3" w:semiHidden="0" w:uiPriority="69" w:unhideWhenUsed="0"/>
+    <w:lsdException w:name="Dark List Accent 3" w:semiHidden="0" w:uiPriority="70" w:unhideWhenUsed="0"/>
+    <w:lsdException w:name="Colorful Shading Accent 3" w:semiHidden="0" w:uiPriority="71" w:unhideWhenUsed="0"/>
+    <w:lsdException w:name="Colorful List Accent 3" w:semiHidden="0" w:uiPriority="72" w:unhideWhenUsed="0"/>
+    <w:lsdException w:name="Colorful Grid Accent 3" w:semiHidden="0" w:uiPriority="73" w:unhideWhenUsed="0"/>
+    <w:lsdException w:name="Light Shading Accent 4" w:semiHidden="0" w:uiPriority="60" w:unhideWhenUsed="0"/>
+    <w:lsdException w:name="Light List Accent 4" w:semiHidden="0" w:uiPriority="61" w:unhideWhenUsed="0"/>
+    <w:lsdException w:name="Light Grid Accent 4" w:semiHidden="0" w:uiPriority="62" w:unhideWhenUsed="0"/>
+    <w:lsdException w:name="Medium Shading 1 Accent 4" w:semiHidden="0" w:uiPriority="63" w:unhideWhenUsed="0"/>
+    <w:lsdException w:name="Medium Shading 2 Accent 4" w:semiHidden="0" w:uiPriority="64" w:unhideWhenUsed="0"/>
+    <w:lsdException w:name="Medium List 1 Accent 4" w:semiHidden="0" w:uiPriority="65" w:unhideWhenUsed="0"/>
+    <w:lsdException w:name="Medium List 2 Accent 4" w:semiHidden="0" w:uiPriority="66" w:unhideWhenUsed="0"/>
+    <w:lsdException w:name="Medium Grid 1 Accent 4" w:semiHidden="0" w:uiPriority="67" w:unhideWhenUsed="0"/>
+    <w:lsdException w:name="Medium Grid 2 Accent 4" w:semiHidden="0" w:uiPriority="68" w:unhideWhenUsed="0"/>
+    <w:lsdException w:name="Medium Grid 3 Accent 4" w:semiHidden="0" w:uiPriority="69" w:unhideWhenUsed="0"/>
+    <w:lsdException w:name="Dark List Accent 4" w:semiHidden="0" w:uiPriority="70" w:unhideWhenUsed="0"/>
+    <w:lsdException w:name="Colorful Shading Accent 4" w:semiHidden="0" w:uiPriority="71" w:unhideWhenUsed="0"/>
+    <w:lsdException w:name="Colorful List Accent 4" w:semiHidden="0" w:uiPriority="72" w:unhideWhenUsed="0"/>
+    <w:lsdException w:name="Colorful Grid Accent 4" w:semiHidden="0" w:uiPriority="73" w:unhideWhenUsed="0"/>
+    <w:lsdException w:name="Light Shading Accent 5" w:semiHidden="0" w:uiPriority="60" w:unhideWhenUsed="0"/>
+    <w:lsdException w:name="Light List Accent 5" w:semiHidden="0" w:uiPriority="61" w:unhideWhenUsed="0"/>
+    <w:lsdException w:name="Light Grid Accent 5" w:semiHidden="0" w:uiPriority="62" w:unhideWhenUsed="0"/>
+    <w:lsdException w:name="Medium Shading 1 Accent 5" w:semiHidden="0" w:uiPriority="63" w:unhideWhenUsed="0"/>
+    <w:lsdException w:name="Medium Shading 2 Accent 5" w:semiHidden="0" w:uiPriority="64" w:unhideWhenUsed="0"/>
+    <w:lsdException w:name="Medium List 1 Accent 5" w:semiHidden="0" w:uiPriority="65" w:unhideWhenUsed="0"/>
+    <w:lsdException w:name="Medium List 2 Accent 5" w:semiHidden="0" w:uiPriority="66" w:unhideWhenUsed="0"/>
+    <w:lsdException w:name="Medium Grid 1 Accent 5" w:semiHidden="0" w:uiPriority="67" w:unhideWhenUsed="0"/>
+    <w:lsdException w:name="Medium Grid 2 Accent 5" w:semiHidden="0" w:uiPriority="68" w:unhideWhenUsed="0"/>
+    <w:lsdException w:name="Medium Grid 3 Accent 5" w:semiHidden="0" w:uiPriority="69" w:unhideWhenUsed="0"/>
+    <w:lsdException w:name="Dark List Accent 5" w:semiHidden="0" w:uiPriority="70" w:unhideWhenUsed="0"/>
+    <w:lsdException w:name="Colorful Shading Accent 5" w:semiHidden="0" w:uiPriority="71" w:unhideWhenUsed="0"/>
+    <w:lsdException w:name="Colorful List Accent 5" w:semiHidden="0" w:uiPriority="72" w:unhideWhenUsed="0"/>
+    <w:lsdException w:name="Colorful Grid Accent 5" w:semiHidden="0" w:uiPriority="73" w:unhideWhenUsed="0"/>
+    <w:lsdException w:name="Light Shading Accent 6" w:semiHidden="0" w:uiPriority="60" w:unhideWhenUsed="0"/>
+    <w:lsdException w:name="Light List Accent 6" w:semiHidden="0" w:uiPriority="61" w:unhideWhenUsed="0"/>
+    <w:lsdException w:name="Light Grid Accent 6" w:semiHidden="0" w:uiPriority="62" w:unhideWhenUsed="0"/>
+    <w:lsdException w:name="Medium Shading 1 Accent 6" w:semiHidden="0" w:uiPriority="63" w:unhideWhenUsed="0"/>
+    <w:lsdException w:name="Medium Shading 2 Accent 6" w:semiHidden="0" w:uiPriority="64" w:unhideWhenUsed="0"/>
+    <w:lsdException w:name="Medium List 1 Accent 6" w:semiHidden="0" w:uiPriority="65" w:unhideWhenUsed="0"/>
+    <w:lsdException w:name="Medium List 2 Accent 6" w:semiHidden="0" w:uiPriority="66" w:unhideWhenUsed="0"/>
+    <w:lsdException w:name="Medium Grid 1 Accent 6" w:semiHidden="0" w:uiPriority="67" w:unhideWhenUsed="0"/>
+    <w:lsdException w:name="Medium Grid 2 Accent 6" w:semiHidden="0" w:uiPriority="68" w:unhideWhenUsed="0"/>
+    <w:lsdException w:name="Medium Grid 3 Accent 6" w:semiHidden="0" w:uiPriority="69" w:unhideWhenUsed="0"/>
+    <w:lsdException w:name="Dark List Accent 6" w:semiHidden="0" w:uiPriority="70" w:unhideWhenUsed="0"/>
+    <w:lsdException w:name="Colorful Shading Accent 6" w:semiHidden="0" w:uiPriority="71" w:unhideWhenUsed="0"/>
+    <w:lsdException w:name="Colorful List Accent 6" w:semiHidden="0" w:uiPriority="72" w:unhideWhenUsed="0"/>
+    <w:lsdException w:name="Colorful Grid Accent 6" w:semiHidden="0" w:uiPriority="73" w:unhideWhenUsed="0"/>
+    <w:lsdException w:name="Subtle Emphasis" w:semiHidden="0" w:uiPriority="19" w:unhideWhenUsed="0" w:qFormat="1"/>
+    <w:lsdException w:name="Intense Emphasis" w:semiHidden="0" w:uiPriority="21" w:unhideWhenUsed="0" w:qFormat="1"/>
+    <w:lsdException w:name="Subtle Reference" w:semiHidden="0" w:uiPriority="31" w:unhideWhenUsed="0" w:qFormat="1"/>
+    <w:lsdException w:name="Intense Reference" w:semiHidden="0" w:uiPriority="32" w:unhideWhenUsed="0" w:qFormat="1"/>
+    <w:lsdException w:name="Book Title" w:semiHidden="0" w:uiPriority="33" w:unhideWhenUsed="0" w:qFormat="1"/>
+    <w:lsdException w:name="Bibliography" w:uiPriority="37"/>
+    <w:lsdException w:name="TOC Heading" w:uiPriority="39" w:qFormat="1"/>
+  </w:latentStyles>
+  <w:style w:type="paragraph" w:default="1" w:styleId="Normal">
+    <w:name w:val="Normal"/>
+    <w:qFormat/>
+  </w:style>
+  <w:style w:type="character" w:default="1" w:styleId="DefaultParagraphFont">
+    <w:name w:val="Default Paragraph Font"/>
+    <w:uiPriority w:val="1"/>
+    <w:semiHidden/>
+    <w:unhideWhenUsed/>
+  </w:style>
+  <w:style w:type="table" w:default="1" w:styleId="TableNormal">
+    <w:name w:val="Normal Table"/>
+    <w:uiPriority w:val="99"/>
+    <w:semiHidden/>
+    <w:unhideWhenUsed/>
+    <w:tblPr>
+      <w:tblInd w:w="0" w:type="dxa"/>
+      <w:tblCellMar>
+        <w:top w:w="0" w:type="dxa"/>
+        <w:left w:w="108" w:type="dxa"/>
+        <w:bottom w:w="0" w:type="dxa"/>
+        <w:right w:w="108" w:type="dxa"/>
+      </w:tblCellMar>
+    </w:tblPr>
+  </w:style>
+  <w:style w:type="numbering" w:default="1" w:styleId="NoList">
+    <w:name w:val="No List"/>
+    <w:uiPriority w:val="99"/>
+    <w:semiHidden/>
+    <w:unhideWhenUsed/>
   </w:style>
 </w:styles>
 </file>

</xml_diff>

<commit_message>
added info on wire gauges in the RoboticsNotes.docx
</commit_message>
<xml_diff>
--- a/2012/980Docs/RoboticsNotes.docx
+++ b/2012/980Docs/RoboticsNotes.docx
@@ -1,6 +1,6 @@
 
 <file path=word/document.xml><?xml version="1.0" encoding="utf-8"?>
-<w:document xmlns:wpc="http://schemas.microsoft.com/office/word/2010/wordprocessingCanvas" xmlns:mc="http://schemas.openxmlformats.org/markup-compatibility/2006" xmlns:o="urn:schemas-microsoft-com:office:office" xmlns:r="http://schemas.openxmlformats.org/officeDocument/2006/relationships" xmlns:m="http://schemas.openxmlformats.org/officeDocument/2006/math" xmlns:v="urn:schemas-microsoft-com:vml" xmlns:wp14="http://schemas.microsoft.com/office/word/2010/wordprocessingDrawing" xmlns:wp="http://schemas.openxmlformats.org/drawingml/2006/wordprocessingDrawing" xmlns:w10="urn:schemas-microsoft-com:office:word" xmlns:w="http://schemas.openxmlformats.org/wordprocessingml/2006/main" xmlns:w14="http://schemas.microsoft.com/office/word/2010/wordml" xmlns:wpg="http://schemas.microsoft.com/office/word/2010/wordprocessingGroup" xmlns:wpi="http://schemas.microsoft.com/office/word/2010/wordprocessingInk" xmlns:wne="http://schemas.microsoft.com/office/word/2006/wordml" xmlns:wps="http://schemas.microsoft.com/office/word/2010/wordprocessingShape" mc:Ignorable="w14 wp14">
+<w:document xmlns:ve="http://schemas.openxmlformats.org/markup-compatibility/2006" xmlns:o="urn:schemas-microsoft-com:office:office" xmlns:r="http://schemas.openxmlformats.org/officeDocument/2006/relationships" xmlns:m="http://schemas.openxmlformats.org/officeDocument/2006/math" xmlns:v="urn:schemas-microsoft-com:vml" xmlns:wp="http://schemas.openxmlformats.org/drawingml/2006/wordprocessingDrawing" xmlns:w10="urn:schemas-microsoft-com:office:word" xmlns:w="http://schemas.openxmlformats.org/wordprocessingml/2006/main" xmlns:wne="http://schemas.microsoft.com/office/word/2006/wordml">
   <w:body>
     <w:p>
       <w:pPr>
@@ -42,33 +42,21 @@
       </w:r>
     </w:p>
     <w:p>
-      <w:proofErr w:type="gramStart"/>
-      <w:r>
-        <w:t>make</w:t>
-      </w:r>
-      <w:proofErr w:type="gramEnd"/>
-      <w:r>
-        <w:t>: compiles</w:t>
-      </w:r>
-    </w:p>
-    <w:p>
-      <w:proofErr w:type="gramStart"/>
-      <w:r>
-        <w:t>make</w:t>
-      </w:r>
-      <w:proofErr w:type="gramEnd"/>
-      <w:r>
-        <w:t xml:space="preserve"> deploys: compiles and deploys</w:t>
+      <w:r>
+        <w:t>make: compiles</w:t>
+      </w:r>
+    </w:p>
+    <w:p>
+      <w:r>
+        <w:t>make deploys: compiles and deploys</w:t>
       </w:r>
     </w:p>
     <w:p>
       <w:proofErr w:type="spellStart"/>
-      <w:proofErr w:type="gramStart"/>
       <w:r>
         <w:t>tabnew</w:t>
       </w:r>
       <w:proofErr w:type="spellEnd"/>
-      <w:proofErr w:type="gramEnd"/>
       <w:r>
         <w:t xml:space="preserve"> (</w:t>
       </w:r>
@@ -89,12 +77,10 @@
     </w:p>
     <w:p>
       <w:proofErr w:type="spellStart"/>
-      <w:proofErr w:type="gramStart"/>
       <w:r>
         <w:t>tabn</w:t>
       </w:r>
       <w:proofErr w:type="spellEnd"/>
-      <w:proofErr w:type="gramEnd"/>
       <w:r>
         <w:t>:</w:t>
       </w:r>
@@ -104,12 +90,10 @@
     </w:p>
     <w:p>
       <w:proofErr w:type="spellStart"/>
-      <w:proofErr w:type="gramStart"/>
       <w:r>
         <w:t>tabp</w:t>
       </w:r>
       <w:proofErr w:type="spellEnd"/>
-      <w:proofErr w:type="gramEnd"/>
       <w:r>
         <w:t>:</w:t>
       </w:r>
@@ -319,16 +303,16 @@
         </w:numPr>
       </w:pPr>
       <w:r>
+        <w:t xml:space="preserve">always </w:t>
+      </w:r>
+      <w:r>
         <w:rPr>
           <w:i/>
         </w:rPr>
-        <w:t>git status</w:t>
-      </w:r>
-      <w:r>
-        <w:t xml:space="preserve"> (shows </w:t>
-      </w:r>
-      <w:r>
-        <w:t>status)</w:t>
+        <w:t>git pull</w:t>
+      </w:r>
+      <w:r>
+        <w:t xml:space="preserve"> before attempting to push</w:t>
       </w:r>
     </w:p>
     <w:p>
@@ -343,13 +327,13 @@
         <w:rPr>
           <w:i/>
         </w:rPr>
-        <w:t>git add MyRobot.cpp</w:t>
-      </w:r>
-      <w:r>
-        <w:t xml:space="preserve"> (tracks it)</w:t>
-      </w:r>
-      <w:r>
-        <w:t xml:space="preserve"> (the header and any additional files must be added as well if they are to  be updated)</w:t>
+        <w:t>git status</w:t>
+      </w:r>
+      <w:r>
+        <w:t xml:space="preserve"> (shows </w:t>
+      </w:r>
+      <w:r>
+        <w:t>status)</w:t>
       </w:r>
     </w:p>
     <w:p>
@@ -364,16 +348,13 @@
         <w:rPr>
           <w:i/>
         </w:rPr>
-        <w:t xml:space="preserve">git </w:t>
-      </w:r>
-      <w:r>
-        <w:rPr>
-          <w:i/>
-        </w:rPr>
-        <w:t>status</w:t>
-      </w:r>
-      <w:r>
-        <w:t xml:space="preserve"> (checks it)</w:t>
+        <w:t>git add MyRobot.cpp</w:t>
+      </w:r>
+      <w:r>
+        <w:t xml:space="preserve"> (tracks it)</w:t>
+      </w:r>
+      <w:r>
+        <w:t xml:space="preserve"> (the header and any additional files must be added as well if they are to  be updated)</w:t>
       </w:r>
     </w:p>
     <w:p>
@@ -383,15 +364,21 @@
           <w:ilvl w:val="0"/>
           <w:numId w:val="2"/>
         </w:numPr>
+      </w:pPr>
+      <w:r>
         <w:rPr>
           <w:i/>
         </w:rPr>
-      </w:pPr>
+        <w:t xml:space="preserve">git </w:t>
+      </w:r>
       <w:r>
         <w:rPr>
           <w:i/>
         </w:rPr>
-        <w:t>git commit</w:t>
+        <w:t>status</w:t>
+      </w:r>
+      <w:r>
+        <w:t xml:space="preserve"> (checks it)</w:t>
       </w:r>
     </w:p>
     <w:p>
@@ -401,6 +388,24 @@
           <w:ilvl w:val="0"/>
           <w:numId w:val="2"/>
         </w:numPr>
+        <w:rPr>
+          <w:i/>
+        </w:rPr>
+      </w:pPr>
+      <w:r>
+        <w:rPr>
+          <w:i/>
+        </w:rPr>
+        <w:t>git commit</w:t>
+      </w:r>
+    </w:p>
+    <w:p>
+      <w:pPr>
+        <w:pStyle w:val="ListParagraph"/>
+        <w:numPr>
+          <w:ilvl w:val="0"/>
+          <w:numId w:val="2"/>
+        </w:numPr>
       </w:pPr>
       <w:r>
         <w:rPr>
@@ -512,15 +517,14 @@
         <w:tab/>
       </w:r>
       <w:proofErr w:type="spellStart"/>
-      <w:proofErr w:type="gramStart"/>
       <w:r>
         <w:t>cRIO</w:t>
       </w:r>
       <w:proofErr w:type="spellEnd"/>
-      <w:proofErr w:type="gramEnd"/>
-    </w:p>
-    <w:p>
-      <w:r>
+    </w:p>
+    <w:p>
+      <w:r>
+        <w:lastRenderedPageBreak/>
         <w:t>10.9.80.3</w:t>
       </w:r>
       <w:r>
@@ -530,7 +534,6 @@
     </w:p>
     <w:p>
       <w:r>
-        <w:lastRenderedPageBreak/>
         <w:t>10.9.80.4</w:t>
       </w:r>
       <w:r>
@@ -705,13 +708,8 @@
       <w:r>
         <w:t xml:space="preserve">2. </w:t>
       </w:r>
-      <w:proofErr w:type="gramStart"/>
-      <w:r>
-        <w:t>one</w:t>
-      </w:r>
-      <w:proofErr w:type="gramEnd"/>
-      <w:r>
-        <w:t xml:space="preserve"> or two jaguars on the bus. </w:t>
+      <w:r>
+        <w:t xml:space="preserve">one or two jaguars on the bus. </w:t>
       </w:r>
       <w:r>
         <w:t>If</w:t>
@@ -729,15 +727,7 @@
         <w:t xml:space="preserve"> have the black connected to the CANbus via the </w:t>
       </w:r>
       <w:r>
-        <w:t xml:space="preserve">serial cable. If </w:t>
-      </w:r>
-      <w:proofErr w:type="gramStart"/>
-      <w:r>
-        <w:t>your</w:t>
-      </w:r>
-      <w:proofErr w:type="gramEnd"/>
-      <w:r>
-        <w:t xml:space="preserve"> updating </w:t>
+        <w:t xml:space="preserve">serial cable. If your updating </w:t>
       </w:r>
       <w:r>
         <w:t xml:space="preserve">a </w:t>
@@ -765,26 +755,16 @@
       <w:pPr>
         <w:ind w:left="720" w:firstLine="720"/>
       </w:pPr>
-      <w:proofErr w:type="gramStart"/>
-      <w:r>
-        <w:t>hardware</w:t>
-      </w:r>
-      <w:proofErr w:type="gramEnd"/>
-      <w:r>
-        <w:t xml:space="preserve"> version 1: indicates grey jaguar</w:t>
+      <w:r>
+        <w:t>hardware version 1: indicates grey jaguar</w:t>
       </w:r>
     </w:p>
     <w:p>
       <w:pPr>
         <w:ind w:left="720" w:firstLine="720"/>
       </w:pPr>
-      <w:proofErr w:type="gramStart"/>
-      <w:r>
-        <w:t>hardware</w:t>
-      </w:r>
-      <w:proofErr w:type="gramEnd"/>
-      <w:r>
-        <w:t xml:space="preserve"> version 2: indicates black jaguar</w:t>
+      <w:r>
+        <w:t>hardware version 2: indicates black jaguar</w:t>
       </w:r>
     </w:p>
     <w:p>
@@ -843,15 +823,7 @@
         <w:t>,</w:t>
       </w:r>
       <w:r>
-        <w:t xml:space="preserve"> </w:t>
-      </w:r>
-      <w:proofErr w:type="gramStart"/>
-      <w:r>
-        <w:t>do</w:t>
-      </w:r>
-      <w:proofErr w:type="gramEnd"/>
-      <w:r>
-        <w:t xml:space="preserve"> File-&gt;Recover Devic</w:t>
+        <w:t xml:space="preserve"> do File-&gt;Recover Devic</w:t>
       </w:r>
       <w:r>
         <w:t>e</w:t>
@@ -860,6 +832,295 @@
     <w:p>
       <w:pPr>
         <w:rPr>
+          <w:b/>
+          <w:sz w:val="28"/>
+          <w:szCs w:val="28"/>
+        </w:rPr>
+      </w:pPr>
+    </w:p>
+    <w:p>
+      <w:pPr>
+        <w:rPr>
+          <w:b/>
+          <w:sz w:val="28"/>
+          <w:szCs w:val="28"/>
+        </w:rPr>
+      </w:pPr>
+      <w:r>
+        <w:rPr>
+          <w:b/>
+          <w:sz w:val="28"/>
+          <w:szCs w:val="28"/>
+        </w:rPr>
+        <w:lastRenderedPageBreak/>
+        <w:t>Wire Gauges</w:t>
+      </w:r>
+    </w:p>
+    <w:p>
+      <w:r>
+        <w:t>Application</w:t>
+      </w:r>
+      <w:r>
+        <w:tab/>
+      </w:r>
+      <w:r>
+        <w:tab/>
+      </w:r>
+      <w:r>
+        <w:tab/>
+      </w:r>
+      <w:r>
+        <w:tab/>
+      </w:r>
+      <w:r>
+        <w:tab/>
+      </w:r>
+      <w:r>
+        <w:tab/>
+        <w:t>Minimum Wire Size</w:t>
+      </w:r>
+    </w:p>
+    <w:tbl>
+      <w:tblPr>
+        <w:tblStyle w:val="TableGrid"/>
+        <w:tblW w:w="0" w:type="auto"/>
+        <w:tblLook w:val="04A0"/>
+      </w:tblPr>
+      <w:tblGrid>
+        <w:gridCol w:w="4788"/>
+        <w:gridCol w:w="4788"/>
+      </w:tblGrid>
+      <w:tr>
+        <w:tc>
+          <w:tcPr>
+            <w:tcW w:w="4788" w:type="dxa"/>
+          </w:tcPr>
+          <w:p>
+            <w:r>
+              <w:t>40A circuit</w:t>
+            </w:r>
+          </w:p>
+        </w:tc>
+        <w:tc>
+          <w:tcPr>
+            <w:tcW w:w="4788" w:type="dxa"/>
+          </w:tcPr>
+          <w:p>
+            <w:r>
+              <w:t>12 AWG</w:t>
+            </w:r>
+          </w:p>
+          <w:p>
+            <w:r>
+              <w:t>(2.052mm)</w:t>
+            </w:r>
+          </w:p>
+        </w:tc>
+      </w:tr>
+      <w:tr>
+        <w:tc>
+          <w:tcPr>
+            <w:tcW w:w="4788" w:type="dxa"/>
+          </w:tcPr>
+          <w:p>
+            <w:r>
+              <w:t>30A circuit</w:t>
+            </w:r>
+          </w:p>
+        </w:tc>
+        <w:tc>
+          <w:tcPr>
+            <w:tcW w:w="4788" w:type="dxa"/>
+          </w:tcPr>
+          <w:p>
+            <w:r>
+              <w:t>14 AWG</w:t>
+            </w:r>
+          </w:p>
+          <w:p>
+            <w:r>
+              <w:t>(1.628mm)</w:t>
+            </w:r>
+          </w:p>
+        </w:tc>
+      </w:tr>
+      <w:tr>
+        <w:tc>
+          <w:tcPr>
+            <w:tcW w:w="4788" w:type="dxa"/>
+          </w:tcPr>
+          <w:p>
+            <w:r>
+              <w:t>20A circuit</w:t>
+            </w:r>
+          </w:p>
+        </w:tc>
+        <w:tc>
+          <w:tcPr>
+            <w:tcW w:w="4788" w:type="dxa"/>
+          </w:tcPr>
+          <w:p>
+            <w:r>
+              <w:t>18 AWG</w:t>
+            </w:r>
+          </w:p>
+          <w:p>
+            <w:r>
+              <w:t>(1.024)</w:t>
+            </w:r>
+          </w:p>
+        </w:tc>
+      </w:tr>
+      <w:tr>
+        <w:tc>
+          <w:tcPr>
+            <w:tcW w:w="4788" w:type="dxa"/>
+          </w:tcPr>
+          <w:p>
+            <w:r>
+              <w:t>Between the PD Board and the Analog and/or Solenoid Breakouts if a common power feed is used</w:t>
+            </w:r>
+          </w:p>
+        </w:tc>
+        <w:tc>
+          <w:tcPr>
+            <w:tcW w:w="4788" w:type="dxa"/>
+          </w:tcPr>
+          <w:p>
+            <w:r>
+              <w:t>18 AWG</w:t>
+            </w:r>
+          </w:p>
+          <w:p>
+            <w:r>
+              <w:t>(1.024)</w:t>
+            </w:r>
+          </w:p>
+        </w:tc>
+      </w:tr>
+      <w:tr>
+        <w:tc>
+          <w:tcPr>
+            <w:tcW w:w="4788" w:type="dxa"/>
+          </w:tcPr>
+          <w:p>
+            <w:r>
+              <w:t>Between the PD Board and the Analog and/or Solenoid Breakouts if the individual power feeds are used</w:t>
+            </w:r>
+          </w:p>
+        </w:tc>
+        <w:tc>
+          <w:tcPr>
+            <w:tcW w:w="4788" w:type="dxa"/>
+          </w:tcPr>
+          <w:p>
+            <w:r>
+              <w:t>20 AWG</w:t>
+            </w:r>
+          </w:p>
+          <w:p>
+            <w:r>
+              <w:t>(0.8128mm)</w:t>
+            </w:r>
+          </w:p>
+        </w:tc>
+      </w:tr>
+      <w:tr>
+        <w:tc>
+          <w:tcPr>
+            <w:tcW w:w="4788" w:type="dxa"/>
+          </w:tcPr>
+          <w:p>
+            <w:r>
+              <w:t xml:space="preserve">Between the PD Board and the </w:t>
+            </w:r>
+            <w:proofErr w:type="spellStart"/>
+            <w:r>
+              <w:t>cRIO</w:t>
+            </w:r>
+            <w:proofErr w:type="spellEnd"/>
+          </w:p>
+        </w:tc>
+        <w:tc>
+          <w:tcPr>
+            <w:tcW w:w="4788" w:type="dxa"/>
+          </w:tcPr>
+          <w:p>
+            <w:r>
+              <w:t>20 AWG</w:t>
+            </w:r>
+          </w:p>
+          <w:p>
+            <w:r>
+              <w:t>(0.8128mm)</w:t>
+            </w:r>
+          </w:p>
+        </w:tc>
+      </w:tr>
+      <w:tr>
+        <w:tc>
+          <w:tcPr>
+            <w:tcW w:w="4788" w:type="dxa"/>
+          </w:tcPr>
+          <w:p>
+            <w:r>
+              <w:t>Between the PD Board and the wireless bridge</w:t>
+            </w:r>
+          </w:p>
+          <w:p>
+            <w:r>
+              <w:t>Between the PD Board and 5A custom circuits</w:t>
+            </w:r>
+          </w:p>
+        </w:tc>
+        <w:tc>
+          <w:tcPr>
+            <w:tcW w:w="4788" w:type="dxa"/>
+          </w:tcPr>
+          <w:p>
+            <w:r>
+              <w:t>20 AWG</w:t>
+            </w:r>
+          </w:p>
+          <w:p>
+            <w:r>
+              <w:t>(0.8128mm)</w:t>
+            </w:r>
+          </w:p>
+        </w:tc>
+      </w:tr>
+      <w:tr>
+        <w:tc>
+          <w:tcPr>
+            <w:tcW w:w="4788" w:type="dxa"/>
+          </w:tcPr>
+          <w:p>
+            <w:r>
+              <w:t xml:space="preserve">Pneumatic valves </w:t>
+            </w:r>
+          </w:p>
+        </w:tc>
+        <w:tc>
+          <w:tcPr>
+            <w:tcW w:w="4788" w:type="dxa"/>
+          </w:tcPr>
+          <w:p>
+            <w:r>
+              <w:t>24 AWG</w:t>
+            </w:r>
+          </w:p>
+          <w:p>
+            <w:r>
+              <w:t>(0.5106mm)</w:t>
+            </w:r>
+          </w:p>
+        </w:tc>
+      </w:tr>
+    </w:tbl>
+    <w:p>
+      <w:pPr>
+        <w:rPr>
+          <w:b/>
           <w:sz w:val="36"/>
           <w:szCs w:val="36"/>
         </w:rPr>
@@ -873,182 +1134,158 @@
           <w:szCs w:val="36"/>
         </w:rPr>
       </w:pPr>
-    </w:p>
-    <w:p>
-      <w:pPr>
+      <w:r>
         <w:rPr>
           <w:b/>
           <w:sz w:val="36"/>
           <w:szCs w:val="36"/>
         </w:rPr>
-      </w:pPr>
-      <w:r>
-        <w:rPr>
-          <w:b/>
+        <w:t>Code</w:t>
+      </w:r>
+    </w:p>
+    <w:p>
+      <w:r>
+        <w:t>1. Coding Syntax</w:t>
+      </w:r>
+    </w:p>
+    <w:p>
+      <w:r>
+        <w:t>~: in front of method, deconstructor. Del everything.</w:t>
+      </w:r>
+    </w:p>
+    <w:p>
+      <w:r>
+        <w:t xml:space="preserve">%f = float variable for </w:t>
+      </w:r>
+      <w:proofErr w:type="spellStart"/>
+      <w:r>
+        <w:t>printf</w:t>
+      </w:r>
+      <w:proofErr w:type="spellEnd"/>
+      <w:r>
+        <w:t>(“words: %f”, x) statements</w:t>
+      </w:r>
+    </w:p>
+    <w:p>
+      <w:r>
+        <w:t>2. Files</w:t>
+      </w:r>
+    </w:p>
+    <w:p>
+      <w:proofErr w:type="spellStart"/>
+      <w:r>
+        <w:t>MyRobot.h</w:t>
+      </w:r>
+      <w:proofErr w:type="spellEnd"/>
+    </w:p>
+    <w:p>
+      <w:r>
+        <w:t>MyRobot.cpp</w:t>
+      </w:r>
+    </w:p>
+    <w:p>
+      <w:pPr>
+        <w:rPr>
           <w:sz w:val="36"/>
           <w:szCs w:val="36"/>
         </w:rPr>
-        <w:lastRenderedPageBreak/>
-        <w:t>Code</w:t>
-      </w:r>
-    </w:p>
-    <w:p>
-      <w:r>
-        <w:t>1. Coding Syntax</w:t>
-      </w:r>
-    </w:p>
-    <w:p>
-      <w:r>
-        <w:t xml:space="preserve">~: in front of method, deconstructor. </w:t>
-      </w:r>
-      <w:proofErr w:type="gramStart"/>
-      <w:r>
-        <w:t>Del everything.</w:t>
-      </w:r>
-      <w:proofErr w:type="gramEnd"/>
-    </w:p>
-    <w:p>
-      <w:r>
-        <w:t xml:space="preserve">%f = float variable for </w:t>
-      </w:r>
-      <w:proofErr w:type="spellStart"/>
-      <w:proofErr w:type="gramStart"/>
-      <w:r>
-        <w:t>printf</w:t>
-      </w:r>
-      <w:proofErr w:type="spellEnd"/>
-      <w:r>
-        <w:t>(</w:t>
-      </w:r>
-      <w:proofErr w:type="gramEnd"/>
-      <w:r>
-        <w:t>“words: %f”, x) statements</w:t>
-      </w:r>
-    </w:p>
-    <w:p>
-      <w:r>
-        <w:t>2. Files</w:t>
-      </w:r>
-    </w:p>
-    <w:p>
-      <w:proofErr w:type="spellStart"/>
-      <w:r>
-        <w:t>MyRobot.h</w:t>
-      </w:r>
-      <w:proofErr w:type="spellEnd"/>
-    </w:p>
-    <w:p>
-      <w:r>
-        <w:t>MyRobot.cpp</w:t>
-      </w:r>
-    </w:p>
-    <w:p>
-      <w:pPr>
+      </w:pPr>
+      <w:r>
         <w:rPr>
           <w:sz w:val="36"/>
           <w:szCs w:val="36"/>
         </w:rPr>
-      </w:pPr>
+        <w:t>Jaguars</w:t>
+      </w:r>
       <w:r>
         <w:rPr>
           <w:sz w:val="36"/>
           <w:szCs w:val="36"/>
         </w:rPr>
-        <w:t>Jaguars</w:t>
-      </w:r>
+        <w:t xml:space="preserve"> (installation)</w:t>
+      </w:r>
+    </w:p>
+    <w:p>
+      <w:r>
+        <w:t>1. W</w:t>
+      </w:r>
+      <w:r>
+        <w:t xml:space="preserve">ires: </w:t>
+      </w:r>
+      <w:r>
+        <w:t>white/green: out</w:t>
+      </w:r>
+    </w:p>
+    <w:p>
+      <w:pPr>
+        <w:ind w:firstLine="720"/>
+      </w:pPr>
+      <w:r>
+        <w:t xml:space="preserve">  </w:t>
+      </w:r>
+      <w:r>
+        <w:t>red/</w:t>
+      </w:r>
+      <w:r>
+        <w:t>black:</w:t>
+      </w:r>
+      <w:r>
+        <w:t xml:space="preserve"> in</w:t>
+      </w:r>
+    </w:p>
+    <w:p>
       <w:r>
         <w:rPr>
           <w:sz w:val="36"/>
           <w:szCs w:val="36"/>
         </w:rPr>
-        <w:t xml:space="preserve"> (installation)</w:t>
-      </w:r>
-    </w:p>
-    <w:p>
-      <w:r>
-        <w:t>1. W</w:t>
-      </w:r>
-      <w:r>
-        <w:t xml:space="preserve">ires: </w:t>
-      </w:r>
-      <w:r>
-        <w:t>white/green: out</w:t>
-      </w:r>
-    </w:p>
-    <w:p>
-      <w:pPr>
-        <w:ind w:firstLine="720"/>
-      </w:pPr>
-      <w:r>
-        <w:t xml:space="preserve">  </w:t>
-      </w:r>
-      <w:proofErr w:type="gramStart"/>
-      <w:r>
-        <w:t>red/</w:t>
-      </w:r>
-      <w:r>
-        <w:t>black</w:t>
-      </w:r>
-      <w:proofErr w:type="gramEnd"/>
-      <w:r>
-        <w:t>:</w:t>
-      </w:r>
-      <w:r>
-        <w:t xml:space="preserve"> in</w:t>
-      </w:r>
-    </w:p>
-    <w:p>
-      <w:r>
+        <w:t>Board</w:t>
+      </w:r>
+    </w:p>
+    <w:p>
+      <w:r>
+        <w:lastRenderedPageBreak/>
+        <w:t xml:space="preserve">1. </w:t>
+      </w:r>
+      <w:r>
+        <w:t xml:space="preserve">Draw up all the pieces with their sizes, </w:t>
+      </w:r>
+      <w:r>
+        <w:t>and then</w:t>
+      </w:r>
+      <w:r>
+        <w:t xml:space="preserve"> </w:t>
+      </w:r>
+      <w:r>
+        <w:t>lay it all out. After and only after the layout is set, may you actually mount electronics onto the electronics board.</w:t>
+      </w:r>
+    </w:p>
+    <w:p>
+      <w:r>
+        <w:t xml:space="preserve">2. </w:t>
+      </w:r>
+      <w:r>
+        <w:t>Breakers must</w:t>
+      </w:r>
+      <w:r>
+        <w:t xml:space="preserve"> be placed in</w:t>
+      </w:r>
+      <w:r>
+        <w:t xml:space="preserve"> to supply power.</w:t>
+      </w:r>
+    </w:p>
+    <w:p>
+      <w:pPr>
         <w:rPr>
           <w:sz w:val="36"/>
           <w:szCs w:val="36"/>
         </w:rPr>
-        <w:t>Board</w:t>
-      </w:r>
-    </w:p>
-    <w:p>
-      <w:r>
-        <w:t xml:space="preserve">1. </w:t>
-      </w:r>
-      <w:r>
-        <w:t xml:space="preserve">Draw up all the pieces with their sizes, </w:t>
-      </w:r>
-      <w:r>
-        <w:t>and then</w:t>
-      </w:r>
-      <w:r>
-        <w:t xml:space="preserve"> </w:t>
-      </w:r>
-      <w:r>
-        <w:t>lay it all out. After and only after the layout is set, may you actually mount electronics onto the electronics board.</w:t>
-      </w:r>
-    </w:p>
-    <w:p>
-      <w:r>
-        <w:t xml:space="preserve">2. </w:t>
-      </w:r>
-      <w:r>
-        <w:t>Breakers must</w:t>
-      </w:r>
-      <w:r>
-        <w:t xml:space="preserve"> be placed in</w:t>
-      </w:r>
-      <w:r>
-        <w:t xml:space="preserve"> to supply power.</w:t>
-      </w:r>
-    </w:p>
-    <w:p>
-      <w:pPr>
+      </w:pPr>
+      <w:r>
         <w:rPr>
           <w:sz w:val="36"/>
           <w:szCs w:val="36"/>
         </w:rPr>
-      </w:pPr>
-      <w:r>
-        <w:rPr>
-          <w:sz w:val="36"/>
-          <w:szCs w:val="36"/>
-        </w:rPr>
         <w:t>Network</w:t>
       </w:r>
     </w:p>
@@ -1109,15 +1346,7 @@
         <w:t xml:space="preserve">.24 </w:t>
       </w:r>
       <w:r>
-        <w:t xml:space="preserve">(24 </w:t>
-      </w:r>
-      <w:proofErr w:type="gramStart"/>
-      <w:r>
-        <w:t>is</w:t>
-      </w:r>
-      <w:proofErr w:type="gramEnd"/>
-      <w:r>
-        <w:t xml:space="preserve"> the number I choose, reference “Reserved IP’s” to see which IP’s are available for use)</w:t>
+        <w:t>(24 is the number I choose, reference “Reserved IP’s” to see which IP’s are available for use)</w:t>
       </w:r>
     </w:p>
     <w:p>
@@ -1284,7 +1513,7 @@
 </file>
 
 <file path=word/numbering.xml><?xml version="1.0" encoding="utf-8"?>
-<w:numbering xmlns:wpc="http://schemas.microsoft.com/office/word/2010/wordprocessingCanvas" xmlns:mc="http://schemas.openxmlformats.org/markup-compatibility/2006" xmlns:o="urn:schemas-microsoft-com:office:office" xmlns:r="http://schemas.openxmlformats.org/officeDocument/2006/relationships" xmlns:m="http://schemas.openxmlformats.org/officeDocument/2006/math" xmlns:v="urn:schemas-microsoft-com:vml" xmlns:wp14="http://schemas.microsoft.com/office/word/2010/wordprocessingDrawing" xmlns:wp="http://schemas.openxmlformats.org/drawingml/2006/wordprocessingDrawing" xmlns:w10="urn:schemas-microsoft-com:office:word" xmlns:w="http://schemas.openxmlformats.org/wordprocessingml/2006/main" xmlns:w14="http://schemas.microsoft.com/office/word/2010/wordml" xmlns:wpg="http://schemas.microsoft.com/office/word/2010/wordprocessingGroup" xmlns:wpi="http://schemas.microsoft.com/office/word/2010/wordprocessingInk" xmlns:wne="http://schemas.microsoft.com/office/word/2006/wordml" xmlns:wps="http://schemas.microsoft.com/office/word/2010/wordprocessingShape" mc:Ignorable="w14 wp14">
+<w:numbering xmlns:ve="http://schemas.openxmlformats.org/markup-compatibility/2006" xmlns:o="urn:schemas-microsoft-com:office:office" xmlns:r="http://schemas.openxmlformats.org/officeDocument/2006/relationships" xmlns:m="http://schemas.openxmlformats.org/officeDocument/2006/math" xmlns:v="urn:schemas-microsoft-com:vml" xmlns:wp="http://schemas.openxmlformats.org/drawingml/2006/wordprocessingDrawing" xmlns:w10="urn:schemas-microsoft-com:office:word" xmlns:w="http://schemas.openxmlformats.org/wordprocessingml/2006/main" xmlns:wne="http://schemas.microsoft.com/office/word/2006/wordml">
   <w:abstractNum w:abstractNumId="0">
     <w:nsid w:val="25C355A8"/>
     <w:multiLevelType w:val="hybridMultilevel"/>
@@ -1699,7 +1928,7 @@
 </file>
 
 <file path=word/styles.xml><?xml version="1.0" encoding="utf-8"?>
-<w:styles xmlns:mc="http://schemas.openxmlformats.org/markup-compatibility/2006" xmlns:r="http://schemas.openxmlformats.org/officeDocument/2006/relationships" xmlns:w="http://schemas.openxmlformats.org/wordprocessingml/2006/main" xmlns:w14="http://schemas.microsoft.com/office/word/2010/wordml" mc:Ignorable="w14">
+<w:styles xmlns:r="http://schemas.openxmlformats.org/officeDocument/2006/relationships" xmlns:w="http://schemas.openxmlformats.org/wordprocessingml/2006/main">
   <w:docDefaults>
     <w:rPrDefault>
       <w:rPr>
@@ -1870,6 +2099,7 @@
     <w:uiPriority w:val="99"/>
     <w:semiHidden/>
     <w:unhideWhenUsed/>
+    <w:qFormat/>
     <w:tblPr>
       <w:tblInd w:w="0" w:type="dxa"/>
       <w:tblCellMar>
@@ -1896,6 +2126,32 @@
       <w:ind w:left="720"/>
       <w:contextualSpacing/>
     </w:pPr>
+  </w:style>
+  <w:style w:type="table" w:styleId="TableGrid">
+    <w:name w:val="Table Grid"/>
+    <w:basedOn w:val="TableNormal"/>
+    <w:uiPriority w:val="59"/>
+    <w:rsid w:val="00794237"/>
+    <w:pPr>
+      <w:spacing w:after="0" w:line="240" w:lineRule="auto"/>
+    </w:pPr>
+    <w:tblPr>
+      <w:tblInd w:w="0" w:type="dxa"/>
+      <w:tblBorders>
+        <w:top w:val="single" w:sz="4" w:space="0" w:color="auto"/>
+        <w:left w:val="single" w:sz="4" w:space="0" w:color="auto"/>
+        <w:bottom w:val="single" w:sz="4" w:space="0" w:color="auto"/>
+        <w:right w:val="single" w:sz="4" w:space="0" w:color="auto"/>
+        <w:insideH w:val="single" w:sz="4" w:space="0" w:color="auto"/>
+        <w:insideV w:val="single" w:sz="4" w:space="0" w:color="auto"/>
+      </w:tblBorders>
+      <w:tblCellMar>
+        <w:top w:w="0" w:type="dxa"/>
+        <w:left w:w="108" w:type="dxa"/>
+        <w:bottom w:w="0" w:type="dxa"/>
+        <w:right w:w="108" w:type="dxa"/>
+      </w:tblCellMar>
+    </w:tblPr>
   </w:style>
 </w:styles>
 </file>

</xml_diff>